<commit_message>
Versión final de verdad xD
</commit_message>
<xml_diff>
--- a/homework_4/problema.docx
+++ b/homework_4/problema.docx
@@ -2,14 +2,88 @@
 <file path=word/document.xml><?xml version="1.0" encoding="utf-8"?>
 <w:document xmlns:wpc="http://schemas.microsoft.com/office/word/2010/wordprocessingCanvas" xmlns:cx="http://schemas.microsoft.com/office/drawing/2014/chartex" xmlns:cx1="http://schemas.microsoft.com/office/drawing/2015/9/8/chartex" xmlns:cx2="http://schemas.microsoft.com/office/drawing/2015/10/21/chartex" xmlns:cx3="http://schemas.microsoft.com/office/drawing/2016/5/9/chartex" xmlns:cx4="http://schemas.microsoft.com/office/drawing/2016/5/10/chartex" xmlns:cx5="http://schemas.microsoft.com/office/drawing/2016/5/11/chartex" xmlns:cx6="http://schemas.microsoft.com/office/drawing/2016/5/12/chartex" xmlns:cx7="http://schemas.microsoft.com/office/drawing/2016/5/13/chartex" xmlns:cx8="http://schemas.microsoft.com/office/drawing/2016/5/14/chartex" xmlns:mc="http://schemas.openxmlformats.org/markup-compatibility/2006" xmlns:aink="http://schemas.microsoft.com/office/drawing/2016/ink" xmlns:am3d="http://schemas.microsoft.com/office/drawing/2017/model3d" xmlns:o="urn:schemas-microsoft-com:office:office" xmlns:r="http://schemas.openxmlformats.org/officeDocument/2006/relationships" xmlns:m="http://schemas.openxmlformats.org/officeDocument/2006/math" xmlns:v="urn:schemas-microsoft-com:vml" xmlns:wp14="http://schemas.microsoft.com/office/word/2010/wordprocessingDrawing" xmlns:wp="http://schemas.openxmlformats.org/drawingml/2006/wordprocessingDrawing" xmlns:w10="urn:schemas-microsoft-com:office:word" xmlns:w="http://schemas.openxmlformats.org/wordprocessingml/2006/main" xmlns:w14="http://schemas.microsoft.com/office/word/2010/wordml" xmlns:w15="http://schemas.microsoft.com/office/word/2012/wordml" xmlns:w16cid="http://schemas.microsoft.com/office/word/2016/wordml/cid" xmlns:w16se="http://schemas.microsoft.com/office/word/2015/wordml/symex" xmlns:wpg="http://schemas.microsoft.com/office/word/2010/wordprocessingGroup" xmlns:wpi="http://schemas.microsoft.com/office/word/2010/wordprocessingInk" xmlns:wne="http://schemas.microsoft.com/office/word/2006/wordml" xmlns:wps="http://schemas.microsoft.com/office/word/2010/wordprocessingShape" mc:Ignorable="w14 w15 w16se w16cid wp14">
   <w:body>
+    <w:p>
+      <w:pPr>
+        <w:pBdr>
+          <w:top w:val="single" w:sz="4" w:space="1" w:color="auto"/>
+          <w:left w:val="single" w:sz="4" w:space="4" w:color="auto"/>
+          <w:bottom w:val="single" w:sz="4" w:space="20" w:color="auto"/>
+          <w:right w:val="single" w:sz="4" w:space="4" w:color="auto"/>
+        </w:pBdr>
+        <w:rPr>
+          <w:rFonts w:ascii="Arial" w:hAnsi="Arial" w:cs="Arial"/>
+        </w:rPr>
+      </w:pPr>
+      <w:r>
+        <w:rPr>
+          <w:rFonts w:ascii="Arial" w:hAnsi="Arial" w:cs="Arial"/>
+        </w:rPr>
+        <w:t>Nombre alumnos:</w:t>
+      </w:r>
+    </w:p>
+    <w:p>
+      <w:pPr>
+        <w:pBdr>
+          <w:top w:val="single" w:sz="4" w:space="1" w:color="auto"/>
+          <w:left w:val="single" w:sz="4" w:space="4" w:color="auto"/>
+          <w:bottom w:val="single" w:sz="4" w:space="20" w:color="auto"/>
+          <w:right w:val="single" w:sz="4" w:space="4" w:color="auto"/>
+        </w:pBdr>
+        <w:ind w:firstLine="708"/>
+        <w:rPr>
+          <w:rFonts w:ascii="Arial" w:hAnsi="Arial" w:cs="Arial"/>
+        </w:rPr>
+      </w:pPr>
+      <w:r>
+        <w:rPr>
+          <w:rFonts w:ascii="Arial" w:hAnsi="Arial" w:cs="Arial"/>
+        </w:rPr>
+        <w:t>Gandul Pérez, Manuel</w:t>
+      </w:r>
+    </w:p>
+    <w:p>
+      <w:pPr>
+        <w:pBdr>
+          <w:top w:val="single" w:sz="4" w:space="1" w:color="auto"/>
+          <w:left w:val="single" w:sz="4" w:space="4" w:color="auto"/>
+          <w:bottom w:val="single" w:sz="4" w:space="20" w:color="auto"/>
+          <w:right w:val="single" w:sz="4" w:space="4" w:color="auto"/>
+        </w:pBdr>
+        <w:ind w:firstLine="708"/>
+        <w:rPr>
+          <w:rFonts w:ascii="Arial" w:hAnsi="Arial" w:cs="Arial"/>
+        </w:rPr>
+      </w:pPr>
+      <w:r>
+        <w:rPr>
+          <w:rFonts w:ascii="Arial" w:hAnsi="Arial" w:cs="Arial"/>
+        </w:rPr>
+        <w:t>Luzuriaga Rodríguez, Sergio</w:t>
+      </w:r>
+    </w:p>
+    <w:p>
+      <w:pPr>
+        <w:pStyle w:val="Ttulo1"/>
+        <w:rPr>
+          <w:color w:val="auto"/>
+        </w:rPr>
+      </w:pPr>
+      <w:r>
+        <w:rPr>
+          <w:color w:val="auto"/>
+        </w:rPr>
+        <w:t>Identificación del problema</w:t>
+      </w:r>
+    </w:p>
     <w:tbl>
       <w:tblPr>
         <w:tblStyle w:val="Tablaconcuadrcula"/>
-        <w:tblW w:w="0" w:type="auto"/>
+        <w:tblW w:w="8789" w:type="dxa"/>
+        <w:tblInd w:w="-147" w:type="dxa"/>
         <w:tblLook w:val="04A0" w:firstRow="1" w:lastRow="0" w:firstColumn="1" w:lastColumn="0" w:noHBand="0" w:noVBand="1"/>
       </w:tblPr>
       <w:tblGrid>
-        <w:gridCol w:w="8494"/>
+        <w:gridCol w:w="8789"/>
       </w:tblGrid>
       <w:tr>
         <w:trPr>
@@ -17,7 +91,7 @@
         </w:trPr>
         <w:tc>
           <w:tcPr>
-            <w:tcW w:w="8494" w:type="dxa"/>
+            <w:tcW w:w="8789" w:type="dxa"/>
           </w:tcPr>
           <w:p/>
           <w:p>
@@ -80,23 +154,7 @@
                 <w:sz w:val="20"/>
                 <w:szCs w:val="20"/>
               </w:rPr>
-              <w:t xml:space="preserve"> </w:t>
-            </w:r>
-            <w:r>
-              <w:rPr>
-                <w:rFonts w:ascii="Arial" w:hAnsi="Arial" w:cs="Arial"/>
-                <w:sz w:val="20"/>
-                <w:szCs w:val="20"/>
-              </w:rPr>
-              <w:t>Un array de cinco posiciones donde las cuatro primeras indican donde está cada uno de las personas y la quinta el lado del puente donde se encuentra el farol</w:t>
-            </w:r>
-            <w:r>
-              <w:rPr>
-                <w:rFonts w:ascii="Arial" w:hAnsi="Arial" w:cs="Arial"/>
-                <w:sz w:val="20"/>
-                <w:szCs w:val="20"/>
-              </w:rPr>
-              <w:t>.</w:t>
+              <w:t xml:space="preserve"> Un array de cinco posiciones donde las cuatro primeras indican donde está cada uno de las personas y la quinta el lado del puente donde se encuentra el farol.</w:t>
             </w:r>
           </w:p>
           <w:p>
@@ -354,8 +412,6 @@
               </w:rPr>
               <w:t>Las personas pueden viajar a cualquier lado del puente.</w:t>
             </w:r>
-            <w:bookmarkStart w:id="0" w:name="_GoBack"/>
-            <w:bookmarkEnd w:id="0"/>
           </w:p>
           <w:p>
             <w:pPr>
@@ -398,87 +454,7 @@
                 <w:sz w:val="20"/>
                 <w:szCs w:val="20"/>
               </w:rPr>
-              <w:t>[</w:t>
-            </w:r>
-            <w:r>
-              <w:rPr>
-                <w:rFonts w:ascii="Arial" w:hAnsi="Arial" w:cs="Arial"/>
-                <w:sz w:val="20"/>
-                <w:szCs w:val="20"/>
-              </w:rPr>
-              <w:t>0</w:t>
-            </w:r>
-            <w:r>
-              <w:rPr>
-                <w:rFonts w:ascii="Arial" w:hAnsi="Arial" w:cs="Arial"/>
-                <w:sz w:val="20"/>
-                <w:szCs w:val="20"/>
-              </w:rPr>
-              <w:t xml:space="preserve">, </w:t>
-            </w:r>
-            <w:r>
-              <w:rPr>
-                <w:rFonts w:ascii="Arial" w:hAnsi="Arial" w:cs="Arial"/>
-                <w:sz w:val="20"/>
-                <w:szCs w:val="20"/>
-              </w:rPr>
-              <w:t>0</w:t>
-            </w:r>
-            <w:r>
-              <w:rPr>
-                <w:rFonts w:ascii="Arial" w:hAnsi="Arial" w:cs="Arial"/>
-                <w:sz w:val="20"/>
-                <w:szCs w:val="20"/>
-              </w:rPr>
-              <w:t xml:space="preserve">, </w:t>
-            </w:r>
-            <w:r>
-              <w:rPr>
-                <w:rFonts w:ascii="Arial" w:hAnsi="Arial" w:cs="Arial"/>
-                <w:sz w:val="20"/>
-                <w:szCs w:val="20"/>
-              </w:rPr>
-              <w:t>0</w:t>
-            </w:r>
-            <w:r>
-              <w:rPr>
-                <w:rFonts w:ascii="Arial" w:hAnsi="Arial" w:cs="Arial"/>
-                <w:sz w:val="20"/>
-                <w:szCs w:val="20"/>
-              </w:rPr>
-              <w:t xml:space="preserve">, </w:t>
-            </w:r>
-            <w:r>
-              <w:rPr>
-                <w:rFonts w:ascii="Arial" w:hAnsi="Arial" w:cs="Arial"/>
-                <w:sz w:val="20"/>
-                <w:szCs w:val="20"/>
-              </w:rPr>
-              <w:t>0</w:t>
-            </w:r>
-            <w:r>
-              <w:rPr>
-                <w:rFonts w:ascii="Arial" w:hAnsi="Arial" w:cs="Arial"/>
-                <w:sz w:val="20"/>
-                <w:szCs w:val="20"/>
-              </w:rPr>
-              <w:t xml:space="preserve">, </w:t>
-            </w:r>
-            <w:r>
-              <w:rPr>
-                <w:rFonts w:ascii="Arial" w:hAnsi="Arial" w:cs="Arial"/>
-                <w:sz w:val="20"/>
-                <w:szCs w:val="20"/>
-              </w:rPr>
-              <w:t>0</w:t>
-            </w:r>
-            <w:r>
-              <w:rPr>
-                <w:rFonts w:ascii="Arial" w:hAnsi="Arial" w:cs="Arial"/>
-                <w:sz w:val="20"/>
-                <w:szCs w:val="20"/>
-              </w:rPr>
-              <w:t>].</w:t>
+              <w:t>[0, 0, 0, 0, 0].</w:t>
             </w:r>
           </w:p>
           <w:p>
@@ -575,7 +551,145 @@
       </w:tr>
     </w:tbl>
     <w:p/>
+    <w:p/>
+    <w:p/>
+    <w:p>
+      <w:r>
+        <w:br w:type="page"/>
+      </w:r>
+    </w:p>
+    <w:p>
+      <w:pPr>
+        <w:pStyle w:val="Ttulo1"/>
+        <w:rPr>
+          <w:color w:val="auto"/>
+        </w:rPr>
+      </w:pPr>
+      <w:r>
+        <w:rPr>
+          <w:color w:val="auto"/>
+        </w:rPr>
+        <w:lastRenderedPageBreak/>
+        <w:t>Resultados Búsqueda no Informada</w:t>
+      </w:r>
+    </w:p>
+    <w:p>
+      <w:r>
+        <w:drawing>
+          <wp:inline distT="0" distB="0" distL="0" distR="0" wp14:anchorId="2DB81854" wp14:editId="0AEFEAC3">
+            <wp:extent cx="4105275" cy="3514725"/>
+            <wp:effectExtent l="0" t="0" r="9525" b="9525"/>
+            <wp:docPr id="2" name="Imagen 2"/>
+            <wp:cNvGraphicFramePr>
+              <a:graphicFrameLocks xmlns:a="http://schemas.openxmlformats.org/drawingml/2006/main" noChangeAspect="1"/>
+            </wp:cNvGraphicFramePr>
+            <a:graphic xmlns:a="http://schemas.openxmlformats.org/drawingml/2006/main">
+              <a:graphicData uri="http://schemas.openxmlformats.org/drawingml/2006/picture">
+                <pic:pic xmlns:pic="http://schemas.openxmlformats.org/drawingml/2006/picture">
+                  <pic:nvPicPr>
+                    <pic:cNvPr id="1" name=""/>
+                    <pic:cNvPicPr/>
+                  </pic:nvPicPr>
+                  <pic:blipFill rotWithShape="1">
+                    <a:blip r:embed="rId7"/>
+                    <a:srcRect b="52632"/>
+                    <a:stretch/>
+                  </pic:blipFill>
+                  <pic:spPr bwMode="auto">
+                    <a:xfrm>
+                      <a:off x="0" y="0"/>
+                      <a:ext cx="4105848" cy="3515216"/>
+                    </a:xfrm>
+                    <a:prstGeom prst="rect">
+                      <a:avLst/>
+                    </a:prstGeom>
+                    <a:ln>
+                      <a:noFill/>
+                    </a:ln>
+                    <a:extLst>
+                      <a:ext uri="{53640926-AAD7-44D8-BBD7-CCE9431645EC}">
+                        <a14:shadowObscured xmlns:a14="http://schemas.microsoft.com/office/drawing/2010/main"/>
+                      </a:ext>
+                    </a:extLst>
+                  </pic:spPr>
+                </pic:pic>
+              </a:graphicData>
+            </a:graphic>
+          </wp:inline>
+        </w:drawing>
+      </w:r>
+    </w:p>
+    <w:p/>
+    <w:p>
+      <w:pPr>
+        <w:pStyle w:val="Ttulo1"/>
+        <w:rPr>
+          <w:color w:val="auto"/>
+        </w:rPr>
+      </w:pPr>
+      <w:r>
+        <w:rPr>
+          <w:color w:val="auto"/>
+        </w:rPr>
+        <w:t>Resultados Búsqueda</w:t>
+      </w:r>
+      <w:bookmarkStart w:id="0" w:name="_GoBack"/>
+      <w:bookmarkEnd w:id="0"/>
+      <w:r>
+        <w:rPr>
+          <w:color w:val="auto"/>
+        </w:rPr>
+        <w:t xml:space="preserve"> Informada</w:t>
+      </w:r>
+    </w:p>
+    <w:p>
+      <w:r>
+        <w:drawing>
+          <wp:inline distT="0" distB="0" distL="0" distR="0" wp14:anchorId="6083C344" wp14:editId="47FC6829">
+            <wp:extent cx="4105275" cy="3905250"/>
+            <wp:effectExtent l="0" t="0" r="9525" b="0"/>
+            <wp:docPr id="1" name="Imagen 1"/>
+            <wp:cNvGraphicFramePr>
+              <a:graphicFrameLocks xmlns:a="http://schemas.openxmlformats.org/drawingml/2006/main" noChangeAspect="1"/>
+            </wp:cNvGraphicFramePr>
+            <a:graphic xmlns:a="http://schemas.openxmlformats.org/drawingml/2006/main">
+              <a:graphicData uri="http://schemas.openxmlformats.org/drawingml/2006/picture">
+                <pic:pic xmlns:pic="http://schemas.openxmlformats.org/drawingml/2006/picture">
+                  <pic:nvPicPr>
+                    <pic:cNvPr id="1" name=""/>
+                    <pic:cNvPicPr/>
+                  </pic:nvPicPr>
+                  <pic:blipFill rotWithShape="1">
+                    <a:blip r:embed="rId7"/>
+                    <a:srcRect t="47368"/>
+                    <a:stretch/>
+                  </pic:blipFill>
+                  <pic:spPr bwMode="auto">
+                    <a:xfrm>
+                      <a:off x="0" y="0"/>
+                      <a:ext cx="4105848" cy="3905795"/>
+                    </a:xfrm>
+                    <a:prstGeom prst="rect">
+                      <a:avLst/>
+                    </a:prstGeom>
+                    <a:ln>
+                      <a:noFill/>
+                    </a:ln>
+                    <a:extLst>
+                      <a:ext uri="{53640926-AAD7-44D8-BBD7-CCE9431645EC}">
+                        <a14:shadowObscured xmlns:a14="http://schemas.microsoft.com/office/drawing/2010/main"/>
+                      </a:ext>
+                    </a:extLst>
+                  </pic:spPr>
+                </pic:pic>
+              </a:graphicData>
+            </a:graphic>
+          </wp:inline>
+        </w:drawing>
+      </w:r>
+    </w:p>
     <w:sectPr>
+      <w:headerReference w:type="default" r:id="rId8"/>
       <w:pgSz w:w="11906" w:h="16838"/>
       <w:pgMar w:top="1417" w:right="1701" w:bottom="1417" w:left="1701" w:header="708" w:footer="708" w:gutter="0"/>
       <w:cols w:space="708"/>
@@ -583,6 +697,241 @@
     </w:sectPr>
   </w:body>
 </w:document>
+</file>
+
+<file path=word/endnotes.xml><?xml version="1.0" encoding="utf-8"?>
+<w:endnotes xmlns:wpc="http://schemas.microsoft.com/office/word/2010/wordprocessingCanvas" xmlns:cx="http://schemas.microsoft.com/office/drawing/2014/chartex" xmlns:cx1="http://schemas.microsoft.com/office/drawing/2015/9/8/chartex" xmlns:cx2="http://schemas.microsoft.com/office/drawing/2015/10/21/chartex" xmlns:cx3="http://schemas.microsoft.com/office/drawing/2016/5/9/chartex" xmlns:cx4="http://schemas.microsoft.com/office/drawing/2016/5/10/chartex" xmlns:cx5="http://schemas.microsoft.com/office/drawing/2016/5/11/chartex" xmlns:cx6="http://schemas.microsoft.com/office/drawing/2016/5/12/chartex" xmlns:cx7="http://schemas.microsoft.com/office/drawing/2016/5/13/chartex" xmlns:cx8="http://schemas.microsoft.com/office/drawing/2016/5/14/chartex" xmlns:mc="http://schemas.openxmlformats.org/markup-compatibility/2006" xmlns:aink="http://schemas.microsoft.com/office/drawing/2016/ink" xmlns:am3d="http://schemas.microsoft.com/office/drawing/2017/model3d" xmlns:o="urn:schemas-microsoft-com:office:office" xmlns:r="http://schemas.openxmlformats.org/officeDocument/2006/relationships" xmlns:m="http://schemas.openxmlformats.org/officeDocument/2006/math" xmlns:v="urn:schemas-microsoft-com:vml" xmlns:wp14="http://schemas.microsoft.com/office/word/2010/wordprocessingDrawing" xmlns:wp="http://schemas.openxmlformats.org/drawingml/2006/wordprocessingDrawing" xmlns:w10="urn:schemas-microsoft-com:office:word" xmlns:w="http://schemas.openxmlformats.org/wordprocessingml/2006/main" xmlns:w14="http://schemas.microsoft.com/office/word/2010/wordml" xmlns:w15="http://schemas.microsoft.com/office/word/2012/wordml" xmlns:w16cid="http://schemas.microsoft.com/office/word/2016/wordml/cid" xmlns:w16se="http://schemas.microsoft.com/office/word/2015/wordml/symex" xmlns:wpg="http://schemas.microsoft.com/office/word/2010/wordprocessingGroup" xmlns:wpi="http://schemas.microsoft.com/office/word/2010/wordprocessingInk" xmlns:wne="http://schemas.microsoft.com/office/word/2006/wordml" xmlns:wps="http://schemas.microsoft.com/office/word/2010/wordprocessingShape" mc:Ignorable="w14 w15 w16se w16cid wp14">
+  <w:endnote w:type="separator" w:id="-1">
+    <w:p>
+      <w:pPr>
+        <w:spacing w:after="0" w:line="240" w:lineRule="auto"/>
+      </w:pPr>
+      <w:r>
+        <w:separator/>
+      </w:r>
+    </w:p>
+  </w:endnote>
+  <w:endnote w:type="continuationSeparator" w:id="0">
+    <w:p>
+      <w:pPr>
+        <w:spacing w:after="0" w:line="240" w:lineRule="auto"/>
+      </w:pPr>
+      <w:r>
+        <w:continuationSeparator/>
+      </w:r>
+    </w:p>
+  </w:endnote>
+</w:endnotes>
+</file>
+
+<file path=word/footnotes.xml><?xml version="1.0" encoding="utf-8"?>
+<w:footnotes xmlns:wpc="http://schemas.microsoft.com/office/word/2010/wordprocessingCanvas" xmlns:cx="http://schemas.microsoft.com/office/drawing/2014/chartex" xmlns:cx1="http://schemas.microsoft.com/office/drawing/2015/9/8/chartex" xmlns:cx2="http://schemas.microsoft.com/office/drawing/2015/10/21/chartex" xmlns:cx3="http://schemas.microsoft.com/office/drawing/2016/5/9/chartex" xmlns:cx4="http://schemas.microsoft.com/office/drawing/2016/5/10/chartex" xmlns:cx5="http://schemas.microsoft.com/office/drawing/2016/5/11/chartex" xmlns:cx6="http://schemas.microsoft.com/office/drawing/2016/5/12/chartex" xmlns:cx7="http://schemas.microsoft.com/office/drawing/2016/5/13/chartex" xmlns:cx8="http://schemas.microsoft.com/office/drawing/2016/5/14/chartex" xmlns:mc="http://schemas.openxmlformats.org/markup-compatibility/2006" xmlns:aink="http://schemas.microsoft.com/office/drawing/2016/ink" xmlns:am3d="http://schemas.microsoft.com/office/drawing/2017/model3d" xmlns:o="urn:schemas-microsoft-com:office:office" xmlns:r="http://schemas.openxmlformats.org/officeDocument/2006/relationships" xmlns:m="http://schemas.openxmlformats.org/officeDocument/2006/math" xmlns:v="urn:schemas-microsoft-com:vml" xmlns:wp14="http://schemas.microsoft.com/office/word/2010/wordprocessingDrawing" xmlns:wp="http://schemas.openxmlformats.org/drawingml/2006/wordprocessingDrawing" xmlns:w10="urn:schemas-microsoft-com:office:word" xmlns:w="http://schemas.openxmlformats.org/wordprocessingml/2006/main" xmlns:w14="http://schemas.microsoft.com/office/word/2010/wordml" xmlns:w15="http://schemas.microsoft.com/office/word/2012/wordml" xmlns:w16cid="http://schemas.microsoft.com/office/word/2016/wordml/cid" xmlns:w16se="http://schemas.microsoft.com/office/word/2015/wordml/symex" xmlns:wpg="http://schemas.microsoft.com/office/word/2010/wordprocessingGroup" xmlns:wpi="http://schemas.microsoft.com/office/word/2010/wordprocessingInk" xmlns:wne="http://schemas.microsoft.com/office/word/2006/wordml" xmlns:wps="http://schemas.microsoft.com/office/word/2010/wordprocessingShape" mc:Ignorable="w14 w15 w16se w16cid wp14">
+  <w:footnote w:type="separator" w:id="-1">
+    <w:p>
+      <w:pPr>
+        <w:spacing w:after="0" w:line="240" w:lineRule="auto"/>
+      </w:pPr>
+      <w:r>
+        <w:separator/>
+      </w:r>
+    </w:p>
+  </w:footnote>
+  <w:footnote w:type="continuationSeparator" w:id="0">
+    <w:p>
+      <w:pPr>
+        <w:spacing w:after="0" w:line="240" w:lineRule="auto"/>
+      </w:pPr>
+      <w:r>
+        <w:continuationSeparator/>
+      </w:r>
+    </w:p>
+  </w:footnote>
+</w:footnotes>
+</file>
+
+<file path=word/header1.xml><?xml version="1.0" encoding="utf-8"?>
+<w:hdr xmlns:wpc="http://schemas.microsoft.com/office/word/2010/wordprocessingCanvas" xmlns:cx="http://schemas.microsoft.com/office/drawing/2014/chartex" xmlns:cx1="http://schemas.microsoft.com/office/drawing/2015/9/8/chartex" xmlns:cx2="http://schemas.microsoft.com/office/drawing/2015/10/21/chartex" xmlns:cx3="http://schemas.microsoft.com/office/drawing/2016/5/9/chartex" xmlns:cx4="http://schemas.microsoft.com/office/drawing/2016/5/10/chartex" xmlns:cx5="http://schemas.microsoft.com/office/drawing/2016/5/11/chartex" xmlns:cx6="http://schemas.microsoft.com/office/drawing/2016/5/12/chartex" xmlns:cx7="http://schemas.microsoft.com/office/drawing/2016/5/13/chartex" xmlns:cx8="http://schemas.microsoft.com/office/drawing/2016/5/14/chartex" xmlns:mc="http://schemas.openxmlformats.org/markup-compatibility/2006" xmlns:aink="http://schemas.microsoft.com/office/drawing/2016/ink" xmlns:am3d="http://schemas.microsoft.com/office/drawing/2017/model3d" xmlns:o="urn:schemas-microsoft-com:office:office" xmlns:r="http://schemas.openxmlformats.org/officeDocument/2006/relationships" xmlns:m="http://schemas.openxmlformats.org/officeDocument/2006/math" xmlns:v="urn:schemas-microsoft-com:vml" xmlns:wp14="http://schemas.microsoft.com/office/word/2010/wordprocessingDrawing" xmlns:wp="http://schemas.openxmlformats.org/drawingml/2006/wordprocessingDrawing" xmlns:w10="urn:schemas-microsoft-com:office:word" xmlns:w="http://schemas.openxmlformats.org/wordprocessingml/2006/main" xmlns:w14="http://schemas.microsoft.com/office/word/2010/wordml" xmlns:w15="http://schemas.microsoft.com/office/word/2012/wordml" xmlns:w16cid="http://schemas.microsoft.com/office/word/2016/wordml/cid" xmlns:w16se="http://schemas.microsoft.com/office/word/2015/wordml/symex" xmlns:wpg="http://schemas.microsoft.com/office/word/2010/wordprocessingGroup" xmlns:wpi="http://schemas.microsoft.com/office/word/2010/wordprocessingInk" xmlns:wne="http://schemas.microsoft.com/office/word/2006/wordml" xmlns:wps="http://schemas.microsoft.com/office/word/2010/wordprocessingShape" mc:Ignorable="w14 w15 w16se w16cid wp14">
+  <w:tbl>
+    <w:tblPr>
+      <w:tblW w:w="0" w:type="auto"/>
+      <w:tblCellMar>
+        <w:left w:w="70" w:type="dxa"/>
+        <w:right w:w="70" w:type="dxa"/>
+      </w:tblCellMar>
+      <w:tblLook w:val="0000" w:firstRow="0" w:lastRow="0" w:firstColumn="0" w:lastColumn="0" w:noHBand="0" w:noVBand="0"/>
+    </w:tblPr>
+    <w:tblGrid>
+      <w:gridCol w:w="899"/>
+      <w:gridCol w:w="7605"/>
+    </w:tblGrid>
+    <w:tr>
+      <w:trPr>
+        <w:cantSplit/>
+        <w:trHeight w:val="284"/>
+      </w:trPr>
+      <w:tc>
+        <w:tcPr>
+          <w:tcW w:w="921" w:type="dxa"/>
+        </w:tcPr>
+        <w:p>
+          <w:pPr>
+            <w:pStyle w:val="Encabezado"/>
+          </w:pPr>
+          <w:r>
+            <w:rPr>
+              <w:noProof/>
+              <w:lang w:eastAsia="es-ES_tradnl"/>
+            </w:rPr>
+            <w:drawing>
+              <wp:inline distT="0" distB="0" distL="0" distR="0" wp14:anchorId="103BABFE" wp14:editId="5C41F3AE">
+                <wp:extent cx="406400" cy="412750"/>
+                <wp:effectExtent l="0" t="0" r="0" b="0"/>
+                <wp:docPr id="3" name="Imagen 3" descr="Emblema"/>
+                <wp:cNvGraphicFramePr>
+                  <a:graphicFrameLocks xmlns:a="http://schemas.openxmlformats.org/drawingml/2006/main" noChangeAspect="1"/>
+                </wp:cNvGraphicFramePr>
+                <a:graphic xmlns:a="http://schemas.openxmlformats.org/drawingml/2006/main">
+                  <a:graphicData uri="http://schemas.openxmlformats.org/drawingml/2006/picture">
+                    <pic:pic xmlns:pic="http://schemas.openxmlformats.org/drawingml/2006/picture">
+                      <pic:nvPicPr>
+                        <pic:cNvPr id="0" name="Imagen 3" descr="Emblema"/>
+                        <pic:cNvPicPr>
+                          <a:picLocks noChangeAspect="1" noChangeArrowheads="1"/>
+                        </pic:cNvPicPr>
+                      </pic:nvPicPr>
+                      <pic:blipFill>
+                        <a:blip r:embed="rId1">
+                          <a:extLst>
+                            <a:ext uri="{28A0092B-C50C-407E-A947-70E740481C1C}">
+                              <a14:useLocalDpi xmlns:a14="http://schemas.microsoft.com/office/drawing/2010/main" val="0"/>
+                            </a:ext>
+                          </a:extLst>
+                        </a:blip>
+                        <a:srcRect/>
+                        <a:stretch>
+                          <a:fillRect/>
+                        </a:stretch>
+                      </pic:blipFill>
+                      <pic:spPr bwMode="auto">
+                        <a:xfrm>
+                          <a:off x="0" y="0"/>
+                          <a:ext cx="406400" cy="412750"/>
+                        </a:xfrm>
+                        <a:prstGeom prst="rect">
+                          <a:avLst/>
+                        </a:prstGeom>
+                        <a:noFill/>
+                        <a:ln>
+                          <a:noFill/>
+                        </a:ln>
+                      </pic:spPr>
+                    </pic:pic>
+                  </a:graphicData>
+                </a:graphic>
+              </wp:inline>
+            </w:drawing>
+          </w:r>
+        </w:p>
+      </w:tc>
+      <w:tc>
+        <w:tcPr>
+          <w:tcW w:w="8857" w:type="dxa"/>
+          <w:tcBorders>
+            <w:bottom w:val="single" w:sz="4" w:space="0" w:color="auto"/>
+          </w:tcBorders>
+          <w:vAlign w:val="bottom"/>
+        </w:tcPr>
+        <w:p>
+          <w:pPr>
+            <w:pStyle w:val="Encabezado"/>
+            <w:rPr>
+              <w:i/>
+              <w:iCs/>
+              <w:sz w:val="18"/>
+            </w:rPr>
+          </w:pPr>
+          <w:r>
+            <w:rPr>
+              <w:i/>
+              <w:iCs/>
+              <w:sz w:val="18"/>
+            </w:rPr>
+            <w:t xml:space="preserve">Inteligencia Artificial – </w:t>
+          </w:r>
+          <w:r>
+            <w:rPr>
+              <w:i/>
+              <w:iCs/>
+              <w:sz w:val="18"/>
+            </w:rPr>
+            <w:t>Evaluación</w:t>
+          </w:r>
+          <w:r>
+            <w:rPr>
+              <w:i/>
+              <w:iCs/>
+              <w:sz w:val="18"/>
+              <w:lang w:val="en-US"/>
+            </w:rPr>
+            <w:t xml:space="preserve"> continua</w:t>
+          </w:r>
+        </w:p>
+        <w:p>
+          <w:pPr>
+            <w:pStyle w:val="Encabezado"/>
+            <w:rPr>
+              <w:i/>
+              <w:iCs/>
+              <w:sz w:val="18"/>
+              <w:lang w:val="en-US"/>
+            </w:rPr>
+          </w:pPr>
+          <w:r>
+            <w:rPr>
+              <w:i/>
+              <w:iCs/>
+              <w:sz w:val="18"/>
+              <w:lang w:val="en-US"/>
+            </w:rPr>
+            <w:t xml:space="preserve">Homework </w:t>
+          </w:r>
+          <w:r>
+            <w:rPr>
+              <w:i/>
+              <w:iCs/>
+              <w:sz w:val="18"/>
+              <w:lang w:val="en-US"/>
+            </w:rPr>
+            <w:t>4</w:t>
+          </w:r>
+          <w:r>
+            <w:rPr>
+              <w:i/>
+              <w:iCs/>
+              <w:sz w:val="18"/>
+              <w:lang w:val="en-US"/>
+            </w:rPr>
+            <w:t>:</w:t>
+          </w:r>
+          <w:r>
+            <w:rPr>
+              <w:i/>
+              <w:iCs/>
+              <w:sz w:val="18"/>
+              <w:lang w:val="en-US"/>
+            </w:rPr>
+            <w:t xml:space="preserve"> Búsqueda no Informada e Informada</w:t>
+          </w:r>
+        </w:p>
+      </w:tc>
+    </w:tr>
+  </w:tbl>
+  <w:p>
+    <w:pPr>
+      <w:pStyle w:val="Encabezado"/>
+    </w:pPr>
+  </w:p>
+</w:hdr>
 </file>
 
 <file path=word/numbering.xml><?xml version="1.0" encoding="utf-8"?>
@@ -871,7 +1220,7 @@
     <w:lsdException w:name="Normal Indent" w:semiHidden="1" w:unhideWhenUsed="1"/>
     <w:lsdException w:name="footnote text" w:semiHidden="1" w:unhideWhenUsed="1"/>
     <w:lsdException w:name="annotation text" w:semiHidden="1" w:unhideWhenUsed="1"/>
-    <w:lsdException w:name="header" w:semiHidden="1" w:unhideWhenUsed="1"/>
+    <w:lsdException w:name="header" w:semiHidden="1" w:uiPriority="0" w:unhideWhenUsed="1"/>
     <w:lsdException w:name="footer" w:semiHidden="1" w:unhideWhenUsed="1"/>
     <w:lsdException w:name="index heading" w:semiHidden="1" w:unhideWhenUsed="1"/>
     <w:lsdException w:name="caption" w:semiHidden="1" w:uiPriority="35" w:unhideWhenUsed="1" w:qFormat="1"/>
@@ -945,6 +1294,7 @@
     <w:lsdException w:name="HTML Sample" w:semiHidden="1" w:unhideWhenUsed="1"/>
     <w:lsdException w:name="HTML Typewriter" w:semiHidden="1" w:unhideWhenUsed="1"/>
     <w:lsdException w:name="HTML Variable" w:semiHidden="1" w:unhideWhenUsed="1"/>
+    <w:lsdException w:name="Normal Table" w:semiHidden="1" w:unhideWhenUsed="1"/>
     <w:lsdException w:name="annotation subject" w:semiHidden="1" w:unhideWhenUsed="1"/>
     <w:lsdException w:name="No List" w:semiHidden="1" w:unhideWhenUsed="1"/>
     <w:lsdException w:name="Outline List 1" w:semiHidden="1" w:unhideWhenUsed="1"/>
@@ -991,8 +1341,10 @@
     <w:lsdException w:name="Table Subtle 2" w:semiHidden="1" w:unhideWhenUsed="1"/>
     <w:lsdException w:name="Table Web 1" w:semiHidden="1" w:unhideWhenUsed="1"/>
     <w:lsdException w:name="Table Web 2" w:semiHidden="1" w:unhideWhenUsed="1"/>
+    <w:lsdException w:name="Table Web 3" w:semiHidden="1" w:unhideWhenUsed="1"/>
     <w:lsdException w:name="Balloon Text" w:semiHidden="1" w:unhideWhenUsed="1"/>
     <w:lsdException w:name="Table Grid" w:uiPriority="39"/>
+    <w:lsdException w:name="Table Theme" w:semiHidden="1" w:unhideWhenUsed="1"/>
     <w:lsdException w:name="Placeholder Text" w:semiHidden="1"/>
     <w:lsdException w:name="No Spacing" w:uiPriority="1" w:qFormat="1"/>
     <w:lsdException w:name="Light Shading" w:uiPriority="60"/>
@@ -1217,6 +1569,28 @@
   <w:style w:type="paragraph" w:default="1" w:styleId="Normal">
     <w:name w:val="Normal"/>
     <w:qFormat/>
+    <w:rsid w:val="00EE7A53"/>
+  </w:style>
+  <w:style w:type="paragraph" w:styleId="Ttulo1">
+    <w:name w:val="heading 1"/>
+    <w:basedOn w:val="Normal"/>
+    <w:next w:val="Normal"/>
+    <w:link w:val="Ttulo1Car"/>
+    <w:uiPriority w:val="9"/>
+    <w:qFormat/>
+    <w:rsid w:val="008B38C8"/>
+    <w:pPr>
+      <w:keepNext/>
+      <w:keepLines/>
+      <w:spacing w:before="240" w:after="0"/>
+      <w:outlineLvl w:val="0"/>
+    </w:pPr>
+    <w:rPr>
+      <w:rFonts w:asciiTheme="majorHAnsi" w:eastAsiaTheme="majorEastAsia" w:hAnsiTheme="majorHAnsi" w:cstheme="majorBidi"/>
+      <w:color w:val="2F5496" w:themeColor="accent1" w:themeShade="BF"/>
+      <w:sz w:val="32"/>
+      <w:szCs w:val="32"/>
+    </w:rPr>
   </w:style>
   <w:style w:type="character" w:default="1" w:styleId="Fuentedeprrafopredeter">
     <w:name w:val="Default Paragraph Font"/>
@@ -1274,6 +1648,61 @@
       <w:ind w:left="720"/>
       <w:contextualSpacing/>
     </w:pPr>
+  </w:style>
+  <w:style w:type="character" w:customStyle="1" w:styleId="Ttulo1Car">
+    <w:name w:val="Título 1 Car"/>
+    <w:basedOn w:val="Fuentedeprrafopredeter"/>
+    <w:link w:val="Ttulo1"/>
+    <w:uiPriority w:val="9"/>
+    <w:rsid w:val="008B38C8"/>
+    <w:rPr>
+      <w:rFonts w:asciiTheme="majorHAnsi" w:eastAsiaTheme="majorEastAsia" w:hAnsiTheme="majorHAnsi" w:cstheme="majorBidi"/>
+      <w:color w:val="2F5496" w:themeColor="accent1" w:themeShade="BF"/>
+      <w:sz w:val="32"/>
+      <w:szCs w:val="32"/>
+    </w:rPr>
+  </w:style>
+  <w:style w:type="paragraph" w:styleId="Encabezado">
+    <w:name w:val="header"/>
+    <w:basedOn w:val="Normal"/>
+    <w:link w:val="EncabezadoCar"/>
+    <w:unhideWhenUsed/>
+    <w:rsid w:val="008B38C8"/>
+    <w:pPr>
+      <w:tabs>
+        <w:tab w:val="center" w:pos="4252"/>
+        <w:tab w:val="right" w:pos="8504"/>
+      </w:tabs>
+      <w:spacing w:after="0" w:line="240" w:lineRule="auto"/>
+    </w:pPr>
+  </w:style>
+  <w:style w:type="character" w:customStyle="1" w:styleId="EncabezadoCar">
+    <w:name w:val="Encabezado Car"/>
+    <w:basedOn w:val="Fuentedeprrafopredeter"/>
+    <w:link w:val="Encabezado"/>
+    <w:rsid w:val="008B38C8"/>
+  </w:style>
+  <w:style w:type="paragraph" w:styleId="Piedepgina">
+    <w:name w:val="footer"/>
+    <w:basedOn w:val="Normal"/>
+    <w:link w:val="PiedepginaCar"/>
+    <w:uiPriority w:val="99"/>
+    <w:unhideWhenUsed/>
+    <w:rsid w:val="008B38C8"/>
+    <w:pPr>
+      <w:tabs>
+        <w:tab w:val="center" w:pos="4252"/>
+        <w:tab w:val="right" w:pos="8504"/>
+      </w:tabs>
+      <w:spacing w:after="0" w:line="240" w:lineRule="auto"/>
+    </w:pPr>
+  </w:style>
+  <w:style w:type="character" w:customStyle="1" w:styleId="PiedepginaCar">
+    <w:name w:val="Pie de página Car"/>
+    <w:basedOn w:val="Fuentedeprrafopredeter"/>
+    <w:link w:val="Piedepgina"/>
+    <w:uiPriority w:val="99"/>
+    <w:rsid w:val="008B38C8"/>
   </w:style>
 </w:styles>
 </file>

</xml_diff>